<commit_message>
added description and diagram of the files
</commit_message>
<xml_diff>
--- a/FinalProject/final_project/SE 319 Final Documentation.docx
+++ b/FinalProject/final_project/SE 319 Final Documentation.docx
@@ -25,7 +25,7 @@
       <w:r>
         <w:t xml:space="preserve">Chris Smith  </w:t>
       </w:r>
-      <w:hyperlink r:id="rId4" w:history="1">
+      <w:hyperlink r:id="rId5" w:history="1">
         <w:r>
           <w:rPr>
             <w:rStyle w:val="Hyperlink"/>
@@ -51,8 +51,13 @@
         <w:jc w:val="center"/>
       </w:pPr>
       <w:r>
-        <w:t>Professor Abraham Aldaco</w:t>
-      </w:r>
+        <w:t xml:space="preserve">Professor Abraham </w:t>
+      </w:r>
+      <w:proofErr w:type="spellStart"/>
+      <w:r>
+        <w:t>Aldaco</w:t>
+      </w:r>
+      <w:proofErr w:type="spellEnd"/>
     </w:p>
     <w:p>
       <w:pPr>
@@ -183,7 +188,39 @@
           <w:sz w:val="24"/>
           <w:szCs w:val="24"/>
         </w:rPr>
-        <w:t xml:space="preserve"> Wan Yeen Tradings, including a company description and contact information.  The ‘Developers’ view displays information about the course and the wonderful team that developed this software.</w:t>
+        <w:t xml:space="preserve"> Wan </w:t>
+      </w:r>
+      <w:proofErr w:type="spellStart"/>
+      <w:r>
+        <w:rPr>
+          <w:sz w:val="24"/>
+          <w:szCs w:val="24"/>
+        </w:rPr>
+        <w:t>Yeen</w:t>
+      </w:r>
+      <w:proofErr w:type="spellEnd"/>
+      <w:r>
+        <w:rPr>
+          <w:sz w:val="24"/>
+          <w:szCs w:val="24"/>
+        </w:rPr>
+        <w:t xml:space="preserve"> </w:t>
+      </w:r>
+      <w:proofErr w:type="spellStart"/>
+      <w:r>
+        <w:rPr>
+          <w:sz w:val="24"/>
+          <w:szCs w:val="24"/>
+        </w:rPr>
+        <w:t>Tradings</w:t>
+      </w:r>
+      <w:proofErr w:type="spellEnd"/>
+      <w:r>
+        <w:rPr>
+          <w:sz w:val="24"/>
+          <w:szCs w:val="24"/>
+        </w:rPr>
+        <w:t>, including a company description and contact information.  The ‘Developers’ view displays information about the course and the wonderful team that developed this software.</w:t>
       </w:r>
     </w:p>
     <w:p>
@@ -254,6 +291,552 @@
         </w:rPr>
         <w:t>Description and Diagram of files</w:t>
       </w:r>
+    </w:p>
+    <w:p>
+      <w:pPr>
+        <w:rPr>
+          <w:sz w:val="24"/>
+          <w:szCs w:val="24"/>
+        </w:rPr>
+      </w:pPr>
+      <w:r>
+        <w:rPr>
+          <w:noProof/>
+          <w:sz w:val="24"/>
+          <w:szCs w:val="24"/>
+        </w:rPr>
+        <w:lastRenderedPageBreak/>
+        <w:drawing>
+          <wp:anchor distT="0" distB="0" distL="114300" distR="114300" simplePos="0" relativeHeight="251658240" behindDoc="1" locked="0" layoutInCell="1" allowOverlap="1" wp14:anchorId="17FC05FD" wp14:editId="6FF478D0">
+            <wp:simplePos x="0" y="0"/>
+            <wp:positionH relativeFrom="column">
+              <wp:posOffset>355600</wp:posOffset>
+            </wp:positionH>
+            <wp:positionV relativeFrom="paragraph">
+              <wp:posOffset>0</wp:posOffset>
+            </wp:positionV>
+            <wp:extent cx="2319020" cy="5245100"/>
+            <wp:effectExtent l="0" t="0" r="5080" b="0"/>
+            <wp:wrapTopAndBottom/>
+            <wp:docPr id="2024959373" name="Picture 1" descr="A screenshot of a computer&#10;&#10;Description automatically generated"/>
+            <wp:cNvGraphicFramePr>
+              <a:graphicFrameLocks xmlns:a="http://schemas.openxmlformats.org/drawingml/2006/main" noChangeAspect="1"/>
+            </wp:cNvGraphicFramePr>
+            <a:graphic xmlns:a="http://schemas.openxmlformats.org/drawingml/2006/main">
+              <a:graphicData uri="http://schemas.openxmlformats.org/drawingml/2006/picture">
+                <pic:pic xmlns:pic="http://schemas.openxmlformats.org/drawingml/2006/picture">
+                  <pic:nvPicPr>
+                    <pic:cNvPr id="2024959373" name="Picture 1" descr="A screenshot of a computer&#10;&#10;Description automatically generated"/>
+                    <pic:cNvPicPr/>
+                  </pic:nvPicPr>
+                  <pic:blipFill>
+                    <a:blip r:embed="rId6" cstate="print">
+                      <a:extLst>
+                        <a:ext uri="{28A0092B-C50C-407E-A947-70E740481C1C}">
+                          <a14:useLocalDpi xmlns:a14="http://schemas.microsoft.com/office/drawing/2010/main" val="0"/>
+                        </a:ext>
+                      </a:extLst>
+                    </a:blip>
+                    <a:stretch>
+                      <a:fillRect/>
+                    </a:stretch>
+                  </pic:blipFill>
+                  <pic:spPr>
+                    <a:xfrm>
+                      <a:off x="0" y="0"/>
+                      <a:ext cx="2319020" cy="5245100"/>
+                    </a:xfrm>
+                    <a:prstGeom prst="rect">
+                      <a:avLst/>
+                    </a:prstGeom>
+                  </pic:spPr>
+                </pic:pic>
+              </a:graphicData>
+            </a:graphic>
+            <wp14:sizeRelH relativeFrom="page">
+              <wp14:pctWidth>0</wp14:pctWidth>
+            </wp14:sizeRelH>
+            <wp14:sizeRelV relativeFrom="page">
+              <wp14:pctHeight>0</wp14:pctHeight>
+            </wp14:sizeRelV>
+          </wp:anchor>
+        </w:drawing>
+      </w:r>
+      <w:r>
+        <w:rPr>
+          <w:sz w:val="24"/>
+          <w:szCs w:val="24"/>
+        </w:rPr>
+        <w:t xml:space="preserve">1. </w:t>
+      </w:r>
+      <w:proofErr w:type="spellStart"/>
+      <w:r>
+        <w:rPr>
+          <w:sz w:val="24"/>
+          <w:szCs w:val="24"/>
+        </w:rPr>
+        <w:t>src</w:t>
+      </w:r>
+      <w:proofErr w:type="spellEnd"/>
+      <w:r>
+        <w:rPr>
+          <w:sz w:val="24"/>
+          <w:szCs w:val="24"/>
+        </w:rPr>
+        <w:t xml:space="preserve"> Directory:</w:t>
+      </w:r>
+    </w:p>
+    <w:p>
+      <w:pPr>
+        <w:pStyle w:val="ListParagraph"/>
+        <w:numPr>
+          <w:ilvl w:val="0"/>
+          <w:numId w:val="1"/>
+        </w:numPr>
+        <w:rPr>
+          <w:sz w:val="24"/>
+          <w:szCs w:val="24"/>
+        </w:rPr>
+      </w:pPr>
+      <w:r>
+        <w:rPr>
+          <w:sz w:val="24"/>
+          <w:szCs w:val="24"/>
+        </w:rPr>
+        <w:t>Components Directory:</w:t>
+      </w:r>
+      <w:r>
+        <w:rPr>
+          <w:sz w:val="24"/>
+          <w:szCs w:val="24"/>
+        </w:rPr>
+        <w:t xml:space="preserve"> (Webpages views)</w:t>
+      </w:r>
+    </w:p>
+    <w:p>
+      <w:pPr>
+        <w:pStyle w:val="ListParagraph"/>
+        <w:numPr>
+          <w:ilvl w:val="1"/>
+          <w:numId w:val="1"/>
+        </w:numPr>
+        <w:rPr>
+          <w:sz w:val="24"/>
+          <w:szCs w:val="24"/>
+        </w:rPr>
+      </w:pPr>
+      <w:r>
+        <w:rPr>
+          <w:sz w:val="24"/>
+          <w:szCs w:val="24"/>
+        </w:rPr>
+        <w:t>About.js: React component for the ‘Developers’ view. Show information of the course and students</w:t>
+      </w:r>
+    </w:p>
+    <w:p>
+      <w:pPr>
+        <w:pStyle w:val="ListParagraph"/>
+        <w:numPr>
+          <w:ilvl w:val="1"/>
+          <w:numId w:val="1"/>
+        </w:numPr>
+        <w:rPr>
+          <w:sz w:val="24"/>
+          <w:szCs w:val="24"/>
+        </w:rPr>
+      </w:pPr>
+      <w:r>
+        <w:rPr>
+          <w:sz w:val="24"/>
+          <w:szCs w:val="24"/>
+        </w:rPr>
+        <w:t>Company.js: React component for the ‘Company’ view. Show information of the company (client)</w:t>
+      </w:r>
+    </w:p>
+    <w:p>
+      <w:pPr>
+        <w:pStyle w:val="ListParagraph"/>
+        <w:numPr>
+          <w:ilvl w:val="1"/>
+          <w:numId w:val="1"/>
+        </w:numPr>
+        <w:rPr>
+          <w:sz w:val="24"/>
+          <w:szCs w:val="24"/>
+        </w:rPr>
+      </w:pPr>
+      <w:r>
+        <w:rPr>
+          <w:sz w:val="24"/>
+          <w:szCs w:val="24"/>
+        </w:rPr>
+        <w:t>Login.js: React component for user authentication.</w:t>
+      </w:r>
+    </w:p>
+    <w:p>
+      <w:pPr>
+        <w:pStyle w:val="ListParagraph"/>
+        <w:numPr>
+          <w:ilvl w:val="1"/>
+          <w:numId w:val="1"/>
+        </w:numPr>
+        <w:rPr>
+          <w:sz w:val="24"/>
+          <w:szCs w:val="24"/>
+        </w:rPr>
+      </w:pPr>
+      <w:r>
+        <w:rPr>
+          <w:sz w:val="24"/>
+          <w:szCs w:val="24"/>
+        </w:rPr>
+        <w:t>MainView.js: React component for the main page displaying temperature and humidity readings.</w:t>
+      </w:r>
+    </w:p>
+    <w:p>
+      <w:pPr>
+        <w:pStyle w:val="ListParagraph"/>
+        <w:numPr>
+          <w:ilvl w:val="0"/>
+          <w:numId w:val="1"/>
+        </w:numPr>
+        <w:rPr>
+          <w:sz w:val="24"/>
+          <w:szCs w:val="24"/>
+        </w:rPr>
+      </w:pPr>
+      <w:r>
+        <w:rPr>
+          <w:sz w:val="24"/>
+          <w:szCs w:val="24"/>
+        </w:rPr>
+        <w:t>App_Mongo.js: Entry point for the React application with Mongo DB integration.</w:t>
+      </w:r>
+    </w:p>
+    <w:p>
+      <w:pPr>
+        <w:pStyle w:val="ListParagraph"/>
+        <w:numPr>
+          <w:ilvl w:val="0"/>
+          <w:numId w:val="1"/>
+        </w:numPr>
+        <w:rPr>
+          <w:sz w:val="24"/>
+          <w:szCs w:val="24"/>
+        </w:rPr>
+      </w:pPr>
+      <w:r>
+        <w:rPr>
+          <w:sz w:val="24"/>
+          <w:szCs w:val="24"/>
+        </w:rPr>
+        <w:t>App.js: Entry point for the React application/</w:t>
+      </w:r>
+    </w:p>
+    <w:p>
+      <w:pPr>
+        <w:pStyle w:val="ListParagraph"/>
+        <w:numPr>
+          <w:ilvl w:val="0"/>
+          <w:numId w:val="1"/>
+        </w:numPr>
+        <w:rPr>
+          <w:sz w:val="24"/>
+          <w:szCs w:val="24"/>
+        </w:rPr>
+      </w:pPr>
+      <w:proofErr w:type="spellStart"/>
+      <w:proofErr w:type="gramStart"/>
+      <w:r>
+        <w:rPr>
+          <w:sz w:val="24"/>
+          <w:szCs w:val="24"/>
+        </w:rPr>
+        <w:t>e</w:t>
+      </w:r>
+      <w:r>
+        <w:rPr>
+          <w:sz w:val="24"/>
+          <w:szCs w:val="24"/>
+        </w:rPr>
+        <w:t>mployees.json</w:t>
+      </w:r>
+      <w:proofErr w:type="spellEnd"/>
+      <w:proofErr w:type="gramEnd"/>
+      <w:r>
+        <w:rPr>
+          <w:sz w:val="24"/>
+          <w:szCs w:val="24"/>
+        </w:rPr>
+        <w:t>: JSON file containing employee data used for login.</w:t>
+      </w:r>
+    </w:p>
+    <w:p>
+      <w:pPr>
+        <w:pStyle w:val="ListParagraph"/>
+        <w:numPr>
+          <w:ilvl w:val="0"/>
+          <w:numId w:val="1"/>
+        </w:numPr>
+        <w:rPr>
+          <w:sz w:val="24"/>
+          <w:szCs w:val="24"/>
+        </w:rPr>
+      </w:pPr>
+      <w:r>
+        <w:rPr>
+          <w:sz w:val="24"/>
+          <w:szCs w:val="24"/>
+        </w:rPr>
+        <w:t>i</w:t>
+      </w:r>
+      <w:r>
+        <w:rPr>
+          <w:sz w:val="24"/>
+          <w:szCs w:val="24"/>
+        </w:rPr>
+        <w:t>ndex.css: Styling for the React application.</w:t>
+      </w:r>
+    </w:p>
+    <w:p>
+      <w:pPr>
+        <w:pStyle w:val="ListParagraph"/>
+        <w:numPr>
+          <w:ilvl w:val="0"/>
+          <w:numId w:val="1"/>
+        </w:numPr>
+        <w:rPr>
+          <w:sz w:val="24"/>
+          <w:szCs w:val="24"/>
+        </w:rPr>
+      </w:pPr>
+      <w:r>
+        <w:rPr>
+          <w:sz w:val="24"/>
+          <w:szCs w:val="24"/>
+        </w:rPr>
+        <w:t>i</w:t>
+      </w:r>
+      <w:r>
+        <w:rPr>
+          <w:sz w:val="24"/>
+          <w:szCs w:val="24"/>
+        </w:rPr>
+        <w:t>ndex.js: Entry point for React application rendering.</w:t>
+      </w:r>
+    </w:p>
+    <w:p>
+      <w:pPr>
+        <w:pStyle w:val="ListParagraph"/>
+        <w:numPr>
+          <w:ilvl w:val="0"/>
+          <w:numId w:val="1"/>
+        </w:numPr>
+        <w:rPr>
+          <w:sz w:val="24"/>
+          <w:szCs w:val="24"/>
+        </w:rPr>
+      </w:pPr>
+      <w:r>
+        <w:rPr>
+          <w:sz w:val="24"/>
+          <w:szCs w:val="24"/>
+        </w:rPr>
+        <w:lastRenderedPageBreak/>
+        <w:t>sensorRead.js: JavaScript file handling sensor readings.</w:t>
+      </w:r>
+    </w:p>
+    <w:p>
+      <w:pPr>
+        <w:rPr>
+          <w:sz w:val="24"/>
+          <w:szCs w:val="24"/>
+        </w:rPr>
+      </w:pPr>
+      <w:r>
+        <w:rPr>
+          <w:sz w:val="24"/>
+          <w:szCs w:val="24"/>
+        </w:rPr>
+        <w:t>2. Root Directory:</w:t>
+      </w:r>
+    </w:p>
+    <w:p>
+      <w:pPr>
+        <w:pStyle w:val="ListParagraph"/>
+        <w:numPr>
+          <w:ilvl w:val="0"/>
+          <w:numId w:val="2"/>
+        </w:numPr>
+        <w:rPr>
+          <w:sz w:val="24"/>
+          <w:szCs w:val="24"/>
+        </w:rPr>
+      </w:pPr>
+      <w:r>
+        <w:rPr>
+          <w:sz w:val="24"/>
+          <w:szCs w:val="24"/>
+        </w:rPr>
+        <w:t>package-</w:t>
+      </w:r>
+      <w:proofErr w:type="spellStart"/>
+      <w:proofErr w:type="gramStart"/>
+      <w:r>
+        <w:rPr>
+          <w:sz w:val="24"/>
+          <w:szCs w:val="24"/>
+        </w:rPr>
+        <w:t>lock.json</w:t>
+      </w:r>
+      <w:proofErr w:type="spellEnd"/>
+      <w:proofErr w:type="gramEnd"/>
+      <w:r>
+        <w:rPr>
+          <w:sz w:val="24"/>
+          <w:szCs w:val="24"/>
+        </w:rPr>
+        <w:t xml:space="preserve">: Auto-generated file for </w:t>
+      </w:r>
+      <w:proofErr w:type="spellStart"/>
+      <w:r>
+        <w:rPr>
+          <w:sz w:val="24"/>
+          <w:szCs w:val="24"/>
+        </w:rPr>
+        <w:t>npm</w:t>
+      </w:r>
+      <w:proofErr w:type="spellEnd"/>
+      <w:r>
+        <w:rPr>
+          <w:sz w:val="24"/>
+          <w:szCs w:val="24"/>
+        </w:rPr>
+        <w:t xml:space="preserve"> package versions.</w:t>
+      </w:r>
+    </w:p>
+    <w:p>
+      <w:pPr>
+        <w:pStyle w:val="ListParagraph"/>
+        <w:numPr>
+          <w:ilvl w:val="0"/>
+          <w:numId w:val="2"/>
+        </w:numPr>
+        <w:rPr>
+          <w:sz w:val="24"/>
+          <w:szCs w:val="24"/>
+        </w:rPr>
+      </w:pPr>
+      <w:proofErr w:type="spellStart"/>
+      <w:proofErr w:type="gramStart"/>
+      <w:r>
+        <w:rPr>
+          <w:sz w:val="24"/>
+          <w:szCs w:val="24"/>
+        </w:rPr>
+        <w:t>p</w:t>
+      </w:r>
+      <w:r>
+        <w:rPr>
+          <w:sz w:val="24"/>
+          <w:szCs w:val="24"/>
+        </w:rPr>
+        <w:t>ackage.json</w:t>
+      </w:r>
+      <w:proofErr w:type="spellEnd"/>
+      <w:proofErr w:type="gramEnd"/>
+      <w:r>
+        <w:rPr>
+          <w:sz w:val="24"/>
+          <w:szCs w:val="24"/>
+        </w:rPr>
+        <w:t xml:space="preserve">: Configuration file for </w:t>
+      </w:r>
+      <w:proofErr w:type="spellStart"/>
+      <w:r>
+        <w:rPr>
+          <w:sz w:val="24"/>
+          <w:szCs w:val="24"/>
+        </w:rPr>
+        <w:t>npm</w:t>
+      </w:r>
+      <w:proofErr w:type="spellEnd"/>
+      <w:r>
+        <w:rPr>
+          <w:sz w:val="24"/>
+          <w:szCs w:val="24"/>
+        </w:rPr>
+        <w:t xml:space="preserve"> packages. Added express, </w:t>
+      </w:r>
+      <w:proofErr w:type="spellStart"/>
+      <w:r>
+        <w:rPr>
+          <w:sz w:val="24"/>
+          <w:szCs w:val="24"/>
+        </w:rPr>
+        <w:t>cors</w:t>
+      </w:r>
+      <w:proofErr w:type="spellEnd"/>
+      <w:r>
+        <w:rPr>
+          <w:sz w:val="24"/>
+          <w:szCs w:val="24"/>
+        </w:rPr>
+        <w:t xml:space="preserve">, body-parser, </w:t>
+      </w:r>
+      <w:proofErr w:type="spellStart"/>
+      <w:r>
+        <w:rPr>
+          <w:sz w:val="24"/>
+          <w:szCs w:val="24"/>
+        </w:rPr>
+        <w:t>mongodb</w:t>
+      </w:r>
+      <w:proofErr w:type="spellEnd"/>
+      <w:r>
+        <w:rPr>
+          <w:sz w:val="24"/>
+          <w:szCs w:val="24"/>
+        </w:rPr>
+        <w:t>, bootstrap, etc.</w:t>
+      </w:r>
+    </w:p>
+    <w:p>
+      <w:pPr>
+        <w:pStyle w:val="ListParagraph"/>
+        <w:numPr>
+          <w:ilvl w:val="0"/>
+          <w:numId w:val="2"/>
+        </w:numPr>
+        <w:rPr>
+          <w:sz w:val="24"/>
+          <w:szCs w:val="24"/>
+        </w:rPr>
+      </w:pPr>
+      <w:r>
+        <w:rPr>
+          <w:sz w:val="24"/>
+          <w:szCs w:val="24"/>
+        </w:rPr>
+        <w:t xml:space="preserve">tempAndHumidityRead.py: Python script for reading temperature and humidity </w:t>
+      </w:r>
+      <w:proofErr w:type="gramStart"/>
+      <w:r>
+        <w:rPr>
+          <w:sz w:val="24"/>
+          <w:szCs w:val="24"/>
+        </w:rPr>
+        <w:t>data</w:t>
+      </w:r>
+      <w:proofErr w:type="gramEnd"/>
+    </w:p>
+    <w:p>
+      <w:pPr>
+        <w:rPr>
+          <w:sz w:val="24"/>
+          <w:szCs w:val="24"/>
+        </w:rPr>
+      </w:pPr>
     </w:p>
     <w:p>
       <w:pPr>
@@ -401,6 +984,243 @@
     </w:sectPr>
   </w:body>
 </w:document>
+</file>
+
+<file path=word/numbering.xml><?xml version="1.0" encoding="utf-8"?>
+<w:numbering xmlns:wpc="http://schemas.microsoft.com/office/word/2010/wordprocessingCanvas" xmlns:cx="http://schemas.microsoft.com/office/drawing/2014/chartex" xmlns:cx1="http://schemas.microsoft.com/office/drawing/2015/9/8/chartex" xmlns:cx2="http://schemas.microsoft.com/office/drawing/2015/10/21/chartex" xmlns:cx3="http://schemas.microsoft.com/office/drawing/2016/5/9/chartex" xmlns:cx4="http://schemas.microsoft.com/office/drawing/2016/5/10/chartex" xmlns:cx5="http://schemas.microsoft.com/office/drawing/2016/5/11/chartex" xmlns:cx6="http://schemas.microsoft.com/office/drawing/2016/5/12/chartex" xmlns:cx7="http://schemas.microsoft.com/office/drawing/2016/5/13/chartex" xmlns:cx8="http://schemas.microsoft.com/office/drawing/2016/5/14/chartex" xmlns:mc="http://schemas.openxmlformats.org/markup-compatibility/2006" xmlns:aink="http://schemas.microsoft.com/office/drawing/2016/ink" xmlns:am3d="http://schemas.microsoft.com/office/drawing/2017/model3d" xmlns:o="urn:schemas-microsoft-com:office:office" xmlns:oel="http://schemas.microsoft.com/office/2019/extlst" xmlns:r="http://schemas.openxmlformats.org/officeDocument/2006/relationships" xmlns:m="http://schemas.openxmlformats.org/officeDocument/2006/math" xmlns:v="urn:schemas-microsoft-com:vml" xmlns:wp14="http://schemas.microsoft.com/office/word/2010/wordprocessingDrawing" xmlns:wp="http://schemas.openxmlformats.org/drawingml/2006/wordprocessingDrawing" xmlns:w10="urn:schemas-microsoft-com:office:word" xmlns:w="http://schemas.openxmlformats.org/wordprocessingml/2006/main" xmlns:w14="http://schemas.microsoft.com/office/word/2010/wordml" xmlns:w15="http://schemas.microsoft.com/office/word/2012/wordml" xmlns:w16cex="http://schemas.microsoft.com/office/word/2018/wordml/cex" xmlns:w16cid="http://schemas.microsoft.com/office/word/2016/wordml/cid" xmlns:w16="http://schemas.microsoft.com/office/word/2018/wordml" xmlns:w16sdtdh="http://schemas.microsoft.com/office/word/2020/wordml/sdtdatahash" xmlns:w16se="http://schemas.microsoft.com/office/word/2015/wordml/symex" xmlns:wpg="http://schemas.microsoft.com/office/word/2010/wordprocessingGroup" xmlns:wpi="http://schemas.microsoft.com/office/word/2010/wordprocessingInk" xmlns:wne="http://schemas.microsoft.com/office/word/2006/wordml" xmlns:wps="http://schemas.microsoft.com/office/word/2010/wordprocessingShape" mc:Ignorable="w14 w15 w16se w16cid w16 w16cex w16sdtdh wp14">
+  <w:abstractNum w:abstractNumId="0" w15:restartNumberingAfterBreak="0">
+    <w:nsid w:val="09FD6803"/>
+    <w:multiLevelType w:val="hybridMultilevel"/>
+    <w:tmpl w:val="2D5EEE70"/>
+    <w:lvl w:ilvl="0" w:tplc="04090001">
+      <w:start w:val="1"/>
+      <w:numFmt w:val="bullet"/>
+      <w:lvlText w:val=""/>
+      <w:lvlJc w:val="left"/>
+      <w:pPr>
+        <w:ind w:left="720" w:hanging="360"/>
+      </w:pPr>
+      <w:rPr>
+        <w:rFonts w:ascii="Symbol" w:hAnsi="Symbol" w:hint="default"/>
+      </w:rPr>
+    </w:lvl>
+    <w:lvl w:ilvl="1" w:tplc="04090003">
+      <w:start w:val="1"/>
+      <w:numFmt w:val="bullet"/>
+      <w:lvlText w:val="o"/>
+      <w:lvlJc w:val="left"/>
+      <w:pPr>
+        <w:ind w:left="1440" w:hanging="360"/>
+      </w:pPr>
+      <w:rPr>
+        <w:rFonts w:ascii="Courier New" w:hAnsi="Courier New" w:cs="Courier New" w:hint="default"/>
+      </w:rPr>
+    </w:lvl>
+    <w:lvl w:ilvl="2" w:tplc="04090005" w:tentative="1">
+      <w:start w:val="1"/>
+      <w:numFmt w:val="bullet"/>
+      <w:lvlText w:val=""/>
+      <w:lvlJc w:val="left"/>
+      <w:pPr>
+        <w:ind w:left="2160" w:hanging="360"/>
+      </w:pPr>
+      <w:rPr>
+        <w:rFonts w:ascii="Wingdings" w:hAnsi="Wingdings" w:hint="default"/>
+      </w:rPr>
+    </w:lvl>
+    <w:lvl w:ilvl="3" w:tplc="04090001" w:tentative="1">
+      <w:start w:val="1"/>
+      <w:numFmt w:val="bullet"/>
+      <w:lvlText w:val=""/>
+      <w:lvlJc w:val="left"/>
+      <w:pPr>
+        <w:ind w:left="2880" w:hanging="360"/>
+      </w:pPr>
+      <w:rPr>
+        <w:rFonts w:ascii="Symbol" w:hAnsi="Symbol" w:hint="default"/>
+      </w:rPr>
+    </w:lvl>
+    <w:lvl w:ilvl="4" w:tplc="04090003" w:tentative="1">
+      <w:start w:val="1"/>
+      <w:numFmt w:val="bullet"/>
+      <w:lvlText w:val="o"/>
+      <w:lvlJc w:val="left"/>
+      <w:pPr>
+        <w:ind w:left="3600" w:hanging="360"/>
+      </w:pPr>
+      <w:rPr>
+        <w:rFonts w:ascii="Courier New" w:hAnsi="Courier New" w:cs="Courier New" w:hint="default"/>
+      </w:rPr>
+    </w:lvl>
+    <w:lvl w:ilvl="5" w:tplc="04090005" w:tentative="1">
+      <w:start w:val="1"/>
+      <w:numFmt w:val="bullet"/>
+      <w:lvlText w:val=""/>
+      <w:lvlJc w:val="left"/>
+      <w:pPr>
+        <w:ind w:left="4320" w:hanging="360"/>
+      </w:pPr>
+      <w:rPr>
+        <w:rFonts w:ascii="Wingdings" w:hAnsi="Wingdings" w:hint="default"/>
+      </w:rPr>
+    </w:lvl>
+    <w:lvl w:ilvl="6" w:tplc="04090001" w:tentative="1">
+      <w:start w:val="1"/>
+      <w:numFmt w:val="bullet"/>
+      <w:lvlText w:val=""/>
+      <w:lvlJc w:val="left"/>
+      <w:pPr>
+        <w:ind w:left="5040" w:hanging="360"/>
+      </w:pPr>
+      <w:rPr>
+        <w:rFonts w:ascii="Symbol" w:hAnsi="Symbol" w:hint="default"/>
+      </w:rPr>
+    </w:lvl>
+    <w:lvl w:ilvl="7" w:tplc="04090003" w:tentative="1">
+      <w:start w:val="1"/>
+      <w:numFmt w:val="bullet"/>
+      <w:lvlText w:val="o"/>
+      <w:lvlJc w:val="left"/>
+      <w:pPr>
+        <w:ind w:left="5760" w:hanging="360"/>
+      </w:pPr>
+      <w:rPr>
+        <w:rFonts w:ascii="Courier New" w:hAnsi="Courier New" w:cs="Courier New" w:hint="default"/>
+      </w:rPr>
+    </w:lvl>
+    <w:lvl w:ilvl="8" w:tplc="04090005" w:tentative="1">
+      <w:start w:val="1"/>
+      <w:numFmt w:val="bullet"/>
+      <w:lvlText w:val=""/>
+      <w:lvlJc w:val="left"/>
+      <w:pPr>
+        <w:ind w:left="6480" w:hanging="360"/>
+      </w:pPr>
+      <w:rPr>
+        <w:rFonts w:ascii="Wingdings" w:hAnsi="Wingdings" w:hint="default"/>
+      </w:rPr>
+    </w:lvl>
+  </w:abstractNum>
+  <w:abstractNum w:abstractNumId="1" w15:restartNumberingAfterBreak="0">
+    <w:nsid w:val="2F6A3E8E"/>
+    <w:multiLevelType w:val="hybridMultilevel"/>
+    <w:tmpl w:val="C4489E0C"/>
+    <w:lvl w:ilvl="0" w:tplc="04090001">
+      <w:start w:val="1"/>
+      <w:numFmt w:val="bullet"/>
+      <w:lvlText w:val=""/>
+      <w:lvlJc w:val="left"/>
+      <w:pPr>
+        <w:ind w:left="720" w:hanging="360"/>
+      </w:pPr>
+      <w:rPr>
+        <w:rFonts w:ascii="Symbol" w:hAnsi="Symbol" w:hint="default"/>
+      </w:rPr>
+    </w:lvl>
+    <w:lvl w:ilvl="1" w:tplc="04090003" w:tentative="1">
+      <w:start w:val="1"/>
+      <w:numFmt w:val="bullet"/>
+      <w:lvlText w:val="o"/>
+      <w:lvlJc w:val="left"/>
+      <w:pPr>
+        <w:ind w:left="1440" w:hanging="360"/>
+      </w:pPr>
+      <w:rPr>
+        <w:rFonts w:ascii="Courier New" w:hAnsi="Courier New" w:cs="Courier New" w:hint="default"/>
+      </w:rPr>
+    </w:lvl>
+    <w:lvl w:ilvl="2" w:tplc="04090005" w:tentative="1">
+      <w:start w:val="1"/>
+      <w:numFmt w:val="bullet"/>
+      <w:lvlText w:val=""/>
+      <w:lvlJc w:val="left"/>
+      <w:pPr>
+        <w:ind w:left="2160" w:hanging="360"/>
+      </w:pPr>
+      <w:rPr>
+        <w:rFonts w:ascii="Wingdings" w:hAnsi="Wingdings" w:hint="default"/>
+      </w:rPr>
+    </w:lvl>
+    <w:lvl w:ilvl="3" w:tplc="04090001" w:tentative="1">
+      <w:start w:val="1"/>
+      <w:numFmt w:val="bullet"/>
+      <w:lvlText w:val=""/>
+      <w:lvlJc w:val="left"/>
+      <w:pPr>
+        <w:ind w:left="2880" w:hanging="360"/>
+      </w:pPr>
+      <w:rPr>
+        <w:rFonts w:ascii="Symbol" w:hAnsi="Symbol" w:hint="default"/>
+      </w:rPr>
+    </w:lvl>
+    <w:lvl w:ilvl="4" w:tplc="04090003" w:tentative="1">
+      <w:start w:val="1"/>
+      <w:numFmt w:val="bullet"/>
+      <w:lvlText w:val="o"/>
+      <w:lvlJc w:val="left"/>
+      <w:pPr>
+        <w:ind w:left="3600" w:hanging="360"/>
+      </w:pPr>
+      <w:rPr>
+        <w:rFonts w:ascii="Courier New" w:hAnsi="Courier New" w:cs="Courier New" w:hint="default"/>
+      </w:rPr>
+    </w:lvl>
+    <w:lvl w:ilvl="5" w:tplc="04090005" w:tentative="1">
+      <w:start w:val="1"/>
+      <w:numFmt w:val="bullet"/>
+      <w:lvlText w:val=""/>
+      <w:lvlJc w:val="left"/>
+      <w:pPr>
+        <w:ind w:left="4320" w:hanging="360"/>
+      </w:pPr>
+      <w:rPr>
+        <w:rFonts w:ascii="Wingdings" w:hAnsi="Wingdings" w:hint="default"/>
+      </w:rPr>
+    </w:lvl>
+    <w:lvl w:ilvl="6" w:tplc="04090001" w:tentative="1">
+      <w:start w:val="1"/>
+      <w:numFmt w:val="bullet"/>
+      <w:lvlText w:val=""/>
+      <w:lvlJc w:val="left"/>
+      <w:pPr>
+        <w:ind w:left="5040" w:hanging="360"/>
+      </w:pPr>
+      <w:rPr>
+        <w:rFonts w:ascii="Symbol" w:hAnsi="Symbol" w:hint="default"/>
+      </w:rPr>
+    </w:lvl>
+    <w:lvl w:ilvl="7" w:tplc="04090003" w:tentative="1">
+      <w:start w:val="1"/>
+      <w:numFmt w:val="bullet"/>
+      <w:lvlText w:val="o"/>
+      <w:lvlJc w:val="left"/>
+      <w:pPr>
+        <w:ind w:left="5760" w:hanging="360"/>
+      </w:pPr>
+      <w:rPr>
+        <w:rFonts w:ascii="Courier New" w:hAnsi="Courier New" w:cs="Courier New" w:hint="default"/>
+      </w:rPr>
+    </w:lvl>
+    <w:lvl w:ilvl="8" w:tplc="04090005" w:tentative="1">
+      <w:start w:val="1"/>
+      <w:numFmt w:val="bullet"/>
+      <w:lvlText w:val=""/>
+      <w:lvlJc w:val="left"/>
+      <w:pPr>
+        <w:ind w:left="6480" w:hanging="360"/>
+      </w:pPr>
+      <w:rPr>
+        <w:rFonts w:ascii="Wingdings" w:hAnsi="Wingdings" w:hint="default"/>
+      </w:rPr>
+    </w:lvl>
+  </w:abstractNum>
+  <w:num w:numId="1" w16cid:durableId="644890004">
+    <w:abstractNumId w:val="0"/>
+  </w:num>
+  <w:num w:numId="2" w16cid:durableId="1212040490">
+    <w:abstractNumId w:val="1"/>
+  </w:num>
+</w:numbering>
 </file>
 
 <file path=word/styles.xml><?xml version="1.0" encoding="utf-8"?>
@@ -854,6 +1674,17 @@
       <w:shd w:val="clear" w:color="auto" w:fill="E1DFDD"/>
     </w:rPr>
   </w:style>
+  <w:style w:type="paragraph" w:styleId="ListParagraph">
+    <w:name w:val="List Paragraph"/>
+    <w:basedOn w:val="Normal"/>
+    <w:uiPriority w:val="34"/>
+    <w:qFormat/>
+    <w:rsid w:val="009871C7"/>
+    <w:pPr>
+      <w:ind w:left="720"/>
+      <w:contextualSpacing/>
+    </w:pPr>
+  </w:style>
 </w:styles>
 </file>
 

</xml_diff>